<commit_message>
adding key for item02
</commit_message>
<xml_diff>
--- a/item02/heycock_descriptive_prescriptive_questions_key.docx
+++ b/item02/heycock_descriptive_prescriptive_questions_key.docx
@@ -29,7 +29,7 @@
       <w:tblPr>
         <w:tblW w:w="9975" w:type="dxa"/>
         <w:jc w:val="left"/>
-        <w:tblInd w:w="55" w:type="dxa"/>
+        <w:tblInd w:w="53" w:type="dxa"/>
         <w:tblBorders>
           <w:top w:val="single" w:sz="2" w:space="0" w:color="000001"/>
           <w:left w:val="single" w:sz="2" w:space="0" w:color="000001"/>
@@ -38,14 +38,14 @@
         </w:tblBorders>
         <w:tblCellMar>
           <w:top w:w="55" w:type="dxa"/>
-          <w:left w:w="53" w:type="dxa"/>
+          <w:left w:w="50" w:type="dxa"/>
           <w:bottom w:w="55" w:type="dxa"/>
           <w:right w:w="55" w:type="dxa"/>
         </w:tblCellMar>
       </w:tblPr>
       <w:tblGrid>
         <w:gridCol w:w="540"/>
-        <w:gridCol w:w="9435"/>
+        <w:gridCol w:w="9434"/>
       </w:tblGrid>
       <w:tr>
         <w:trPr/>
@@ -61,7 +61,7 @@
             </w:tcBorders>
             <w:shd w:fill="auto" w:val="clear"/>
             <w:tcMar>
-              <w:left w:w="53" w:type="dxa"/>
+              <w:left w:w="50" w:type="dxa"/>
             </w:tcMar>
           </w:tcPr>
           <w:p>
@@ -83,7 +83,7 @@
         </w:tc>
         <w:tc>
           <w:tcPr>
-            <w:tcW w:w="9435" w:type="dxa"/>
+            <w:tcW w:w="9434" w:type="dxa"/>
             <w:tcBorders>
               <w:top w:val="single" w:sz="2" w:space="0" w:color="000001"/>
               <w:left w:val="single" w:sz="2" w:space="0" w:color="000001"/>
@@ -94,7 +94,7 @@
             </w:tcBorders>
             <w:shd w:fill="auto" w:val="clear"/>
             <w:tcMar>
-              <w:left w:w="53" w:type="dxa"/>
+              <w:left w:w="50" w:type="dxa"/>
             </w:tcMar>
           </w:tcPr>
           <w:p>
@@ -130,22 +130,22 @@
             </w:tcBorders>
             <w:shd w:fill="auto" w:val="clear"/>
             <w:tcMar>
-              <w:left w:w="53" w:type="dxa"/>
-            </w:tcMar>
-          </w:tcPr>
-          <w:p>
-            <w:pPr>
-              <w:pStyle w:val="TableContents"/>
-              <w:rPr/>
-            </w:pPr>
-            <w:r>
-              <w:rPr/>
-            </w:r>
-          </w:p>
-        </w:tc>
-        <w:tc>
-          <w:tcPr>
-            <w:tcW w:w="9435" w:type="dxa"/>
+              <w:left w:w="50" w:type="dxa"/>
+            </w:tcMar>
+          </w:tcPr>
+          <w:p>
+            <w:pPr>
+              <w:pStyle w:val="TableContents"/>
+              <w:rPr/>
+            </w:pPr>
+            <w:r>
+              <w:rPr/>
+            </w:r>
+          </w:p>
+        </w:tc>
+        <w:tc>
+          <w:tcPr>
+            <w:tcW w:w="9434" w:type="dxa"/>
             <w:tcBorders>
               <w:top w:val="single" w:sz="2" w:space="0" w:color="000001"/>
               <w:left w:val="single" w:sz="2" w:space="0" w:color="000001"/>
@@ -156,25 +156,17 @@
             </w:tcBorders>
             <w:shd w:fill="auto" w:val="clear"/>
             <w:tcMar>
-              <w:left w:w="53" w:type="dxa"/>
-            </w:tcMar>
-          </w:tcPr>
-          <w:p>
-            <w:pPr>
-              <w:pStyle w:val="TableContents"/>
-              <w:rPr/>
-            </w:pPr>
-            <w:r>
-              <w:rPr/>
-              <w:t xml:space="preserve">(a) </w:t>
-            </w:r>
-            <w:r>
-              <w:rPr/>
-              <w:t>‘</w:t>
-            </w:r>
-            <w:r>
-              <w:rPr/>
-              <w:t xml:space="preserve">the kinds of rules that determine how words in a language are put together into larger units that have meaning and how speakers of a language are able to determine what are possible and impossible order of words in their language’ . </w:t>
+              <w:left w:w="50" w:type="dxa"/>
+            </w:tcMar>
+          </w:tcPr>
+          <w:p>
+            <w:pPr>
+              <w:pStyle w:val="TableContents"/>
+              <w:rPr/>
+            </w:pPr>
+            <w:r>
+              <w:rPr/>
+              <w:t xml:space="preserve">(a) ‘the kinds of rules that determine how words in a language are put together into larger units that have meaning and how speakers of a language are able to determine what are possible and impossible order of words in their language’ . </w:t>
             </w:r>
           </w:p>
           <w:p>
@@ -240,7 +232,7 @@
       <w:tblPr>
         <w:tblW w:w="9975" w:type="dxa"/>
         <w:jc w:val="left"/>
-        <w:tblInd w:w="55" w:type="dxa"/>
+        <w:tblInd w:w="53" w:type="dxa"/>
         <w:tblBorders>
           <w:top w:val="single" w:sz="2" w:space="0" w:color="000001"/>
           <w:left w:val="single" w:sz="2" w:space="0" w:color="000001"/>
@@ -249,14 +241,14 @@
         </w:tblBorders>
         <w:tblCellMar>
           <w:top w:w="55" w:type="dxa"/>
-          <w:left w:w="53" w:type="dxa"/>
+          <w:left w:w="50" w:type="dxa"/>
           <w:bottom w:w="55" w:type="dxa"/>
           <w:right w:w="55" w:type="dxa"/>
         </w:tblCellMar>
       </w:tblPr>
       <w:tblGrid>
         <w:gridCol w:w="540"/>
-        <w:gridCol w:w="9435"/>
+        <w:gridCol w:w="9434"/>
       </w:tblGrid>
       <w:tr>
         <w:trPr/>
@@ -272,7 +264,7 @@
             </w:tcBorders>
             <w:shd w:fill="auto" w:val="clear"/>
             <w:tcMar>
-              <w:left w:w="53" w:type="dxa"/>
+              <w:left w:w="50" w:type="dxa"/>
             </w:tcMar>
           </w:tcPr>
           <w:p>
@@ -294,7 +286,7 @@
         </w:tc>
         <w:tc>
           <w:tcPr>
-            <w:tcW w:w="9435" w:type="dxa"/>
+            <w:tcW w:w="9434" w:type="dxa"/>
             <w:tcBorders>
               <w:top w:val="single" w:sz="2" w:space="0" w:color="000001"/>
               <w:left w:val="single" w:sz="2" w:space="0" w:color="000001"/>
@@ -305,7 +297,7 @@
             </w:tcBorders>
             <w:shd w:fill="auto" w:val="clear"/>
             <w:tcMar>
-              <w:left w:w="53" w:type="dxa"/>
+              <w:left w:w="50" w:type="dxa"/>
             </w:tcMar>
           </w:tcPr>
           <w:p>
@@ -341,22 +333,22 @@
             </w:tcBorders>
             <w:shd w:fill="auto" w:val="clear"/>
             <w:tcMar>
-              <w:left w:w="53" w:type="dxa"/>
-            </w:tcMar>
-          </w:tcPr>
-          <w:p>
-            <w:pPr>
-              <w:pStyle w:val="TableContents"/>
-              <w:rPr/>
-            </w:pPr>
-            <w:r>
-              <w:rPr/>
-            </w:r>
-          </w:p>
-        </w:tc>
-        <w:tc>
-          <w:tcPr>
-            <w:tcW w:w="9435" w:type="dxa"/>
+              <w:left w:w="50" w:type="dxa"/>
+            </w:tcMar>
+          </w:tcPr>
+          <w:p>
+            <w:pPr>
+              <w:pStyle w:val="TableContents"/>
+              <w:rPr/>
+            </w:pPr>
+            <w:r>
+              <w:rPr/>
+            </w:r>
+          </w:p>
+        </w:tc>
+        <w:tc>
+          <w:tcPr>
+            <w:tcW w:w="9434" w:type="dxa"/>
             <w:tcBorders>
               <w:top w:val="single" w:sz="2" w:space="0" w:color="000001"/>
               <w:left w:val="single" w:sz="2" w:space="0" w:color="000001"/>
@@ -367,7 +359,7 @@
             </w:tcBorders>
             <w:shd w:fill="auto" w:val="clear"/>
             <w:tcMar>
-              <w:left w:w="53" w:type="dxa"/>
+              <w:left w:w="50" w:type="dxa"/>
             </w:tcMar>
           </w:tcPr>
           <w:p>
@@ -388,7 +380,15 @@
             </w:r>
             <w:r>
               <w:rPr/>
-              <w:t xml:space="preserve"> says: a spealer who knows the syntax of their language knows what rules they should follow in order to produce good sentences. i.e.,  they know the rules of good grammar.</w:t>
+              <w:t xml:space="preserve"> says: a spea</w:t>
+            </w:r>
+            <w:r>
+              <w:rPr/>
+              <w:t>k</w:t>
+            </w:r>
+            <w:r>
+              <w:rPr/>
+              <w:t>er who knows the syntax of their language knows what rules they should follow in order to produce good sentences. i.e.,  they know the rules of good grammar.</w:t>
             </w:r>
           </w:p>
         </w:tc>
@@ -416,7 +416,7 @@
       <w:tblPr>
         <w:tblW w:w="9975" w:type="dxa"/>
         <w:jc w:val="left"/>
-        <w:tblInd w:w="55" w:type="dxa"/>
+        <w:tblInd w:w="53" w:type="dxa"/>
         <w:tblBorders>
           <w:top w:val="single" w:sz="2" w:space="0" w:color="000001"/>
           <w:left w:val="single" w:sz="2" w:space="0" w:color="000001"/>
@@ -425,14 +425,14 @@
         </w:tblBorders>
         <w:tblCellMar>
           <w:top w:w="55" w:type="dxa"/>
-          <w:left w:w="53" w:type="dxa"/>
+          <w:left w:w="50" w:type="dxa"/>
           <w:bottom w:w="55" w:type="dxa"/>
           <w:right w:w="55" w:type="dxa"/>
         </w:tblCellMar>
       </w:tblPr>
       <w:tblGrid>
         <w:gridCol w:w="540"/>
-        <w:gridCol w:w="9435"/>
+        <w:gridCol w:w="9434"/>
       </w:tblGrid>
       <w:tr>
         <w:trPr/>
@@ -448,7 +448,7 @@
             </w:tcBorders>
             <w:shd w:fill="auto" w:val="clear"/>
             <w:tcMar>
-              <w:left w:w="53" w:type="dxa"/>
+              <w:left w:w="50" w:type="dxa"/>
             </w:tcMar>
           </w:tcPr>
           <w:p>
@@ -470,7 +470,7 @@
         </w:tc>
         <w:tc>
           <w:tcPr>
-            <w:tcW w:w="9435" w:type="dxa"/>
+            <w:tcW w:w="9434" w:type="dxa"/>
             <w:tcBorders>
               <w:top w:val="single" w:sz="2" w:space="0" w:color="000001"/>
               <w:left w:val="single" w:sz="2" w:space="0" w:color="000001"/>
@@ -481,7 +481,7 @@
             </w:tcBorders>
             <w:shd w:fill="auto" w:val="clear"/>
             <w:tcMar>
-              <w:left w:w="53" w:type="dxa"/>
+              <w:left w:w="50" w:type="dxa"/>
             </w:tcMar>
           </w:tcPr>
           <w:p>
@@ -510,22 +510,22 @@
             </w:tcBorders>
             <w:shd w:fill="auto" w:val="clear"/>
             <w:tcMar>
-              <w:left w:w="53" w:type="dxa"/>
-            </w:tcMar>
-          </w:tcPr>
-          <w:p>
-            <w:pPr>
-              <w:pStyle w:val="TableContents"/>
-              <w:rPr/>
-            </w:pPr>
-            <w:r>
-              <w:rPr/>
-            </w:r>
-          </w:p>
-        </w:tc>
-        <w:tc>
-          <w:tcPr>
-            <w:tcW w:w="9435" w:type="dxa"/>
+              <w:left w:w="50" w:type="dxa"/>
+            </w:tcMar>
+          </w:tcPr>
+          <w:p>
+            <w:pPr>
+              <w:pStyle w:val="TableContents"/>
+              <w:rPr/>
+            </w:pPr>
+            <w:r>
+              <w:rPr/>
+            </w:r>
+          </w:p>
+        </w:tc>
+        <w:tc>
+          <w:tcPr>
+            <w:tcW w:w="9434" w:type="dxa"/>
             <w:tcBorders>
               <w:top w:val="single" w:sz="2" w:space="0" w:color="000001"/>
               <w:left w:val="single" w:sz="2" w:space="0" w:color="000001"/>
@@ -536,33 +536,17 @@
             </w:tcBorders>
             <w:shd w:fill="auto" w:val="clear"/>
             <w:tcMar>
-              <w:left w:w="53" w:type="dxa"/>
-            </w:tcMar>
-          </w:tcPr>
-          <w:p>
-            <w:pPr>
-              <w:pStyle w:val="TableContents"/>
-              <w:rPr/>
-            </w:pPr>
-            <w:r>
-              <w:rPr/>
-              <w:t xml:space="preserve">Prescriptive rules are rules that speakers consciously follow </w:t>
-            </w:r>
-            <w:r>
-              <w:rPr/>
-              <w:t>and that were taught to them (or that they learned) explicitly, often in an academic setting</w:t>
-            </w:r>
-            <w:r>
-              <w:rPr/>
-              <w:t xml:space="preserve">. </w:t>
-            </w:r>
-            <w:r>
-              <w:rPr/>
-              <w:t>But most of what a speaker knows about their language was learned/acquired unconsciously and without any kind of explicit and/or formal teaching.</w:t>
-            </w:r>
-            <w:r>
-              <w:rPr/>
-              <w:t xml:space="preserve"> </w:t>
+              <w:left w:w="50" w:type="dxa"/>
+            </w:tcMar>
+          </w:tcPr>
+          <w:p>
+            <w:pPr>
+              <w:pStyle w:val="TableContents"/>
+              <w:rPr/>
+            </w:pPr>
+            <w:r>
+              <w:rPr/>
+              <w:t xml:space="preserve">Prescriptive rules are rules that speakers consciously follow and that were taught to them (or that they learned) explicitly, often in an academic setting. But most of what a speaker knows about their language was learned/acquired unconsciously and without any kind of explicit and/or formal teaching. </w:t>
             </w:r>
           </w:p>
           <w:p>
@@ -600,7 +584,7 @@
       <w:tblPr>
         <w:tblW w:w="9975" w:type="dxa"/>
         <w:jc w:val="left"/>
-        <w:tblInd w:w="55" w:type="dxa"/>
+        <w:tblInd w:w="53" w:type="dxa"/>
         <w:tblBorders>
           <w:top w:val="single" w:sz="2" w:space="0" w:color="000001"/>
           <w:left w:val="single" w:sz="2" w:space="0" w:color="000001"/>
@@ -609,14 +593,14 @@
         </w:tblBorders>
         <w:tblCellMar>
           <w:top w:w="55" w:type="dxa"/>
-          <w:left w:w="53" w:type="dxa"/>
+          <w:left w:w="50" w:type="dxa"/>
           <w:bottom w:w="55" w:type="dxa"/>
           <w:right w:w="55" w:type="dxa"/>
         </w:tblCellMar>
       </w:tblPr>
       <w:tblGrid>
         <w:gridCol w:w="540"/>
-        <w:gridCol w:w="9435"/>
+        <w:gridCol w:w="9434"/>
       </w:tblGrid>
       <w:tr>
         <w:trPr/>
@@ -632,7 +616,7 @@
             </w:tcBorders>
             <w:shd w:fill="auto" w:val="clear"/>
             <w:tcMar>
-              <w:left w:w="53" w:type="dxa"/>
+              <w:left w:w="50" w:type="dxa"/>
             </w:tcMar>
           </w:tcPr>
           <w:p>
@@ -654,7 +638,7 @@
         </w:tc>
         <w:tc>
           <w:tcPr>
-            <w:tcW w:w="9435" w:type="dxa"/>
+            <w:tcW w:w="9434" w:type="dxa"/>
             <w:tcBorders>
               <w:top w:val="single" w:sz="2" w:space="0" w:color="000001"/>
               <w:left w:val="single" w:sz="2" w:space="0" w:color="000001"/>
@@ -665,7 +649,7 @@
             </w:tcBorders>
             <w:shd w:fill="auto" w:val="clear"/>
             <w:tcMar>
-              <w:left w:w="53" w:type="dxa"/>
+              <w:left w:w="50" w:type="dxa"/>
             </w:tcMar>
           </w:tcPr>
           <w:p>
@@ -694,22 +678,22 @@
             </w:tcBorders>
             <w:shd w:fill="auto" w:val="clear"/>
             <w:tcMar>
-              <w:left w:w="53" w:type="dxa"/>
-            </w:tcMar>
-          </w:tcPr>
-          <w:p>
-            <w:pPr>
-              <w:pStyle w:val="TableContents"/>
-              <w:rPr/>
-            </w:pPr>
-            <w:r>
-              <w:rPr/>
-            </w:r>
-          </w:p>
-        </w:tc>
-        <w:tc>
-          <w:tcPr>
-            <w:tcW w:w="9435" w:type="dxa"/>
+              <w:left w:w="50" w:type="dxa"/>
+            </w:tcMar>
+          </w:tcPr>
+          <w:p>
+            <w:pPr>
+              <w:pStyle w:val="TableContents"/>
+              <w:rPr/>
+            </w:pPr>
+            <w:r>
+              <w:rPr/>
+            </w:r>
+          </w:p>
+        </w:tc>
+        <w:tc>
+          <w:tcPr>
+            <w:tcW w:w="9434" w:type="dxa"/>
             <w:tcBorders>
               <w:top w:val="single" w:sz="2" w:space="0" w:color="000001"/>
               <w:left w:val="single" w:sz="2" w:space="0" w:color="000001"/>
@@ -720,21 +704,17 @@
             </w:tcBorders>
             <w:shd w:fill="auto" w:val="clear"/>
             <w:tcMar>
-              <w:left w:w="53" w:type="dxa"/>
-            </w:tcMar>
-          </w:tcPr>
-          <w:p>
-            <w:pPr>
-              <w:pStyle w:val="TableContents"/>
-              <w:rPr/>
-            </w:pPr>
-            <w:r>
-              <w:rPr/>
-              <w:t>Descriptive rules are like laws of natur</w:t>
-            </w:r>
-            <w:r>
-              <w:rPr/>
-              <w:t xml:space="preserve">e. They are observations about how what actually happens. The physicist looks at how matter, space and time behave. The chemist observes the structure of matter. The biologist observes living organisms. The (experimental) psychologist observes behaviour of living organisms. The descriptive grammarian/linguist is interested in observing the regularities of linguistic behaviour.  </w:t>
+              <w:left w:w="50" w:type="dxa"/>
+            </w:tcMar>
+          </w:tcPr>
+          <w:p>
+            <w:pPr>
+              <w:pStyle w:val="TableContents"/>
+              <w:rPr/>
+            </w:pPr>
+            <w:r>
+              <w:rPr/>
+              <w:t xml:space="preserve">Descriptive rules are like laws of nature. They are observations about how what actually happens. The physicist looks at how matter, space and time behave. The chemist observes the structure of matter. The biologist observes living organisms. The (experimental) psychologist observes behaviour of living organisms. The descriptive grammarian/linguist is interested in observing the regularities of linguistic behaviour.  </w:t>
             </w:r>
           </w:p>
           <w:p>
@@ -790,7 +770,7 @@
       <w:tblPr>
         <w:tblW w:w="9975" w:type="dxa"/>
         <w:jc w:val="left"/>
-        <w:tblInd w:w="55" w:type="dxa"/>
+        <w:tblInd w:w="53" w:type="dxa"/>
         <w:tblBorders>
           <w:top w:val="single" w:sz="2" w:space="0" w:color="000001"/>
           <w:left w:val="single" w:sz="2" w:space="0" w:color="000001"/>
@@ -799,14 +779,14 @@
         </w:tblBorders>
         <w:tblCellMar>
           <w:top w:w="55" w:type="dxa"/>
-          <w:left w:w="53" w:type="dxa"/>
+          <w:left w:w="50" w:type="dxa"/>
           <w:bottom w:w="55" w:type="dxa"/>
           <w:right w:w="55" w:type="dxa"/>
         </w:tblCellMar>
       </w:tblPr>
       <w:tblGrid>
         <w:gridCol w:w="540"/>
-        <w:gridCol w:w="9435"/>
+        <w:gridCol w:w="9434"/>
       </w:tblGrid>
       <w:tr>
         <w:trPr/>
@@ -822,7 +802,7 @@
             </w:tcBorders>
             <w:shd w:fill="auto" w:val="clear"/>
             <w:tcMar>
-              <w:left w:w="53" w:type="dxa"/>
+              <w:left w:w="50" w:type="dxa"/>
             </w:tcMar>
           </w:tcPr>
           <w:p>
@@ -844,7 +824,7 @@
         </w:tc>
         <w:tc>
           <w:tcPr>
-            <w:tcW w:w="9435" w:type="dxa"/>
+            <w:tcW w:w="9434" w:type="dxa"/>
             <w:tcBorders>
               <w:top w:val="single" w:sz="2" w:space="0" w:color="000001"/>
               <w:left w:val="single" w:sz="2" w:space="0" w:color="000001"/>
@@ -855,7 +835,7 @@
             </w:tcBorders>
             <w:shd w:fill="auto" w:val="clear"/>
             <w:tcMar>
-              <w:left w:w="53" w:type="dxa"/>
+              <w:left w:w="50" w:type="dxa"/>
             </w:tcMar>
           </w:tcPr>
           <w:p>
@@ -894,22 +874,22 @@
             </w:tcBorders>
             <w:shd w:fill="auto" w:val="clear"/>
             <w:tcMar>
-              <w:left w:w="53" w:type="dxa"/>
-            </w:tcMar>
-          </w:tcPr>
-          <w:p>
-            <w:pPr>
-              <w:pStyle w:val="TableContents"/>
-              <w:rPr/>
-            </w:pPr>
-            <w:r>
-              <w:rPr/>
-            </w:r>
-          </w:p>
-        </w:tc>
-        <w:tc>
-          <w:tcPr>
-            <w:tcW w:w="9435" w:type="dxa"/>
+              <w:left w:w="50" w:type="dxa"/>
+            </w:tcMar>
+          </w:tcPr>
+          <w:p>
+            <w:pPr>
+              <w:pStyle w:val="TableContents"/>
+              <w:rPr/>
+            </w:pPr>
+            <w:r>
+              <w:rPr/>
+            </w:r>
+          </w:p>
+        </w:tc>
+        <w:tc>
+          <w:tcPr>
+            <w:tcW w:w="9434" w:type="dxa"/>
             <w:tcBorders>
               <w:top w:val="single" w:sz="2" w:space="0" w:color="000001"/>
               <w:left w:val="single" w:sz="2" w:space="0" w:color="000001"/>
@@ -920,7 +900,7 @@
             </w:tcBorders>
             <w:shd w:fill="auto" w:val="clear"/>
             <w:tcMar>
-              <w:left w:w="53" w:type="dxa"/>
+              <w:left w:w="50" w:type="dxa"/>
             </w:tcMar>
           </w:tcPr>
           <w:p>
@@ -958,7 +938,7 @@
       <w:tblPr>
         <w:tblW w:w="9975" w:type="dxa"/>
         <w:jc w:val="left"/>
-        <w:tblInd w:w="55" w:type="dxa"/>
+        <w:tblInd w:w="53" w:type="dxa"/>
         <w:tblBorders>
           <w:top w:val="single" w:sz="2" w:space="0" w:color="000001"/>
           <w:left w:val="single" w:sz="2" w:space="0" w:color="000001"/>
@@ -967,14 +947,14 @@
         </w:tblBorders>
         <w:tblCellMar>
           <w:top w:w="55" w:type="dxa"/>
-          <w:left w:w="53" w:type="dxa"/>
+          <w:left w:w="50" w:type="dxa"/>
           <w:bottom w:w="55" w:type="dxa"/>
           <w:right w:w="55" w:type="dxa"/>
         </w:tblCellMar>
       </w:tblPr>
       <w:tblGrid>
         <w:gridCol w:w="540"/>
-        <w:gridCol w:w="9435"/>
+        <w:gridCol w:w="9434"/>
       </w:tblGrid>
       <w:tr>
         <w:trPr/>
@@ -990,7 +970,7 @@
             </w:tcBorders>
             <w:shd w:fill="auto" w:val="clear"/>
             <w:tcMar>
-              <w:left w:w="53" w:type="dxa"/>
+              <w:left w:w="50" w:type="dxa"/>
             </w:tcMar>
           </w:tcPr>
           <w:p>
@@ -1012,7 +992,7 @@
         </w:tc>
         <w:tc>
           <w:tcPr>
-            <w:tcW w:w="9435" w:type="dxa"/>
+            <w:tcW w:w="9434" w:type="dxa"/>
             <w:tcBorders>
               <w:top w:val="single" w:sz="2" w:space="0" w:color="000001"/>
               <w:left w:val="single" w:sz="2" w:space="0" w:color="000001"/>
@@ -1023,7 +1003,7 @@
             </w:tcBorders>
             <w:shd w:fill="auto" w:val="clear"/>
             <w:tcMar>
-              <w:left w:w="53" w:type="dxa"/>
+              <w:left w:w="50" w:type="dxa"/>
             </w:tcMar>
           </w:tcPr>
           <w:p>
@@ -1052,22 +1032,22 @@
             </w:tcBorders>
             <w:shd w:fill="auto" w:val="clear"/>
             <w:tcMar>
-              <w:left w:w="53" w:type="dxa"/>
-            </w:tcMar>
-          </w:tcPr>
-          <w:p>
-            <w:pPr>
-              <w:pStyle w:val="TableContents"/>
-              <w:rPr/>
-            </w:pPr>
-            <w:r>
-              <w:rPr/>
-            </w:r>
-          </w:p>
-        </w:tc>
-        <w:tc>
-          <w:tcPr>
-            <w:tcW w:w="9435" w:type="dxa"/>
+              <w:left w:w="50" w:type="dxa"/>
+            </w:tcMar>
+          </w:tcPr>
+          <w:p>
+            <w:pPr>
+              <w:pStyle w:val="TableContents"/>
+              <w:rPr/>
+            </w:pPr>
+            <w:r>
+              <w:rPr/>
+            </w:r>
+          </w:p>
+        </w:tc>
+        <w:tc>
+          <w:tcPr>
+            <w:tcW w:w="9434" w:type="dxa"/>
             <w:tcBorders>
               <w:top w:val="single" w:sz="2" w:space="0" w:color="000001"/>
               <w:left w:val="single" w:sz="2" w:space="0" w:color="000001"/>
@@ -1078,7 +1058,7 @@
             </w:tcBorders>
             <w:shd w:fill="auto" w:val="clear"/>
             <w:tcMar>
-              <w:left w:w="53" w:type="dxa"/>
+              <w:left w:w="50" w:type="dxa"/>
             </w:tcMar>
           </w:tcPr>
           <w:p>
@@ -1204,7 +1184,7 @@
       <w:tblPr>
         <w:tblW w:w="9975" w:type="dxa"/>
         <w:jc w:val="left"/>
-        <w:tblInd w:w="55" w:type="dxa"/>
+        <w:tblInd w:w="53" w:type="dxa"/>
         <w:tblBorders>
           <w:top w:val="single" w:sz="2" w:space="0" w:color="000001"/>
           <w:left w:val="single" w:sz="2" w:space="0" w:color="000001"/>
@@ -1213,14 +1193,14 @@
         </w:tblBorders>
         <w:tblCellMar>
           <w:top w:w="55" w:type="dxa"/>
-          <w:left w:w="53" w:type="dxa"/>
+          <w:left w:w="50" w:type="dxa"/>
           <w:bottom w:w="55" w:type="dxa"/>
           <w:right w:w="55" w:type="dxa"/>
         </w:tblCellMar>
       </w:tblPr>
       <w:tblGrid>
         <w:gridCol w:w="540"/>
-        <w:gridCol w:w="9435"/>
+        <w:gridCol w:w="9434"/>
       </w:tblGrid>
       <w:tr>
         <w:trPr/>
@@ -1236,7 +1216,7 @@
             </w:tcBorders>
             <w:shd w:fill="auto" w:val="clear"/>
             <w:tcMar>
-              <w:left w:w="53" w:type="dxa"/>
+              <w:left w:w="50" w:type="dxa"/>
             </w:tcMar>
           </w:tcPr>
           <w:p>
@@ -1258,7 +1238,7 @@
         </w:tc>
         <w:tc>
           <w:tcPr>
-            <w:tcW w:w="9435" w:type="dxa"/>
+            <w:tcW w:w="9434" w:type="dxa"/>
             <w:tcBorders>
               <w:top w:val="single" w:sz="2" w:space="0" w:color="000001"/>
               <w:left w:val="single" w:sz="2" w:space="0" w:color="000001"/>
@@ -1269,7 +1249,7 @@
             </w:tcBorders>
             <w:shd w:fill="auto" w:val="clear"/>
             <w:tcMar>
-              <w:left w:w="53" w:type="dxa"/>
+              <w:left w:w="50" w:type="dxa"/>
             </w:tcMar>
           </w:tcPr>
           <w:p>
@@ -1298,22 +1278,22 @@
             </w:tcBorders>
             <w:shd w:fill="auto" w:val="clear"/>
             <w:tcMar>
-              <w:left w:w="53" w:type="dxa"/>
-            </w:tcMar>
-          </w:tcPr>
-          <w:p>
-            <w:pPr>
-              <w:pStyle w:val="TableContents"/>
-              <w:rPr/>
-            </w:pPr>
-            <w:r>
-              <w:rPr/>
-            </w:r>
-          </w:p>
-        </w:tc>
-        <w:tc>
-          <w:tcPr>
-            <w:tcW w:w="9435" w:type="dxa"/>
+              <w:left w:w="50" w:type="dxa"/>
+            </w:tcMar>
+          </w:tcPr>
+          <w:p>
+            <w:pPr>
+              <w:pStyle w:val="TableContents"/>
+              <w:rPr/>
+            </w:pPr>
+            <w:r>
+              <w:rPr/>
+            </w:r>
+          </w:p>
+        </w:tc>
+        <w:tc>
+          <w:tcPr>
+            <w:tcW w:w="9434" w:type="dxa"/>
             <w:tcBorders>
               <w:top w:val="single" w:sz="2" w:space="0" w:color="000001"/>
               <w:left w:val="single" w:sz="2" w:space="0" w:color="000001"/>
@@ -1324,7 +1304,7 @@
             </w:tcBorders>
             <w:shd w:fill="auto" w:val="clear"/>
             <w:tcMar>
-              <w:left w:w="53" w:type="dxa"/>
+              <w:left w:w="50" w:type="dxa"/>
             </w:tcMar>
           </w:tcPr>
           <w:p>
@@ -1362,7 +1342,7 @@
       <w:tblPr>
         <w:tblW w:w="9975" w:type="dxa"/>
         <w:jc w:val="left"/>
-        <w:tblInd w:w="55" w:type="dxa"/>
+        <w:tblInd w:w="53" w:type="dxa"/>
         <w:tblBorders>
           <w:top w:val="single" w:sz="2" w:space="0" w:color="000001"/>
           <w:left w:val="single" w:sz="2" w:space="0" w:color="000001"/>
@@ -1371,14 +1351,14 @@
         </w:tblBorders>
         <w:tblCellMar>
           <w:top w:w="55" w:type="dxa"/>
-          <w:left w:w="53" w:type="dxa"/>
+          <w:left w:w="50" w:type="dxa"/>
           <w:bottom w:w="55" w:type="dxa"/>
           <w:right w:w="55" w:type="dxa"/>
         </w:tblCellMar>
       </w:tblPr>
       <w:tblGrid>
         <w:gridCol w:w="540"/>
-        <w:gridCol w:w="9435"/>
+        <w:gridCol w:w="9434"/>
       </w:tblGrid>
       <w:tr>
         <w:trPr/>
@@ -1394,7 +1374,7 @@
             </w:tcBorders>
             <w:shd w:fill="auto" w:val="clear"/>
             <w:tcMar>
-              <w:left w:w="53" w:type="dxa"/>
+              <w:left w:w="50" w:type="dxa"/>
             </w:tcMar>
           </w:tcPr>
           <w:p>
@@ -1416,7 +1396,7 @@
         </w:tc>
         <w:tc>
           <w:tcPr>
-            <w:tcW w:w="9435" w:type="dxa"/>
+            <w:tcW w:w="9434" w:type="dxa"/>
             <w:tcBorders>
               <w:top w:val="single" w:sz="2" w:space="0" w:color="000001"/>
               <w:left w:val="single" w:sz="2" w:space="0" w:color="000001"/>
@@ -1427,7 +1407,7 @@
             </w:tcBorders>
             <w:shd w:fill="auto" w:val="clear"/>
             <w:tcMar>
-              <w:left w:w="53" w:type="dxa"/>
+              <w:left w:w="50" w:type="dxa"/>
             </w:tcMar>
           </w:tcPr>
           <w:p>
@@ -1456,22 +1436,22 @@
             </w:tcBorders>
             <w:shd w:fill="auto" w:val="clear"/>
             <w:tcMar>
-              <w:left w:w="53" w:type="dxa"/>
-            </w:tcMar>
-          </w:tcPr>
-          <w:p>
-            <w:pPr>
-              <w:pStyle w:val="TableContents"/>
-              <w:rPr/>
-            </w:pPr>
-            <w:r>
-              <w:rPr/>
-            </w:r>
-          </w:p>
-        </w:tc>
-        <w:tc>
-          <w:tcPr>
-            <w:tcW w:w="9435" w:type="dxa"/>
+              <w:left w:w="50" w:type="dxa"/>
+            </w:tcMar>
+          </w:tcPr>
+          <w:p>
+            <w:pPr>
+              <w:pStyle w:val="TableContents"/>
+              <w:rPr/>
+            </w:pPr>
+            <w:r>
+              <w:rPr/>
+            </w:r>
+          </w:p>
+        </w:tc>
+        <w:tc>
+          <w:tcPr>
+            <w:tcW w:w="9434" w:type="dxa"/>
             <w:tcBorders>
               <w:top w:val="single" w:sz="2" w:space="0" w:color="000001"/>
               <w:left w:val="single" w:sz="2" w:space="0" w:color="000001"/>
@@ -1482,7 +1462,7 @@
             </w:tcBorders>
             <w:shd w:fill="auto" w:val="clear"/>
             <w:tcMar>
-              <w:left w:w="53" w:type="dxa"/>
+              <w:left w:w="50" w:type="dxa"/>
             </w:tcMar>
           </w:tcPr>
           <w:p>
@@ -1520,7 +1500,7 @@
       <w:tblPr>
         <w:tblW w:w="9975" w:type="dxa"/>
         <w:jc w:val="left"/>
-        <w:tblInd w:w="55" w:type="dxa"/>
+        <w:tblInd w:w="53" w:type="dxa"/>
         <w:tblBorders>
           <w:top w:val="single" w:sz="2" w:space="0" w:color="000001"/>
           <w:left w:val="single" w:sz="2" w:space="0" w:color="000001"/>
@@ -1529,14 +1509,14 @@
         </w:tblBorders>
         <w:tblCellMar>
           <w:top w:w="55" w:type="dxa"/>
-          <w:left w:w="53" w:type="dxa"/>
+          <w:left w:w="50" w:type="dxa"/>
           <w:bottom w:w="55" w:type="dxa"/>
           <w:right w:w="55" w:type="dxa"/>
         </w:tblCellMar>
       </w:tblPr>
       <w:tblGrid>
         <w:gridCol w:w="540"/>
-        <w:gridCol w:w="9435"/>
+        <w:gridCol w:w="9434"/>
       </w:tblGrid>
       <w:tr>
         <w:trPr/>
@@ -1552,7 +1532,7 @@
             </w:tcBorders>
             <w:shd w:fill="auto" w:val="clear"/>
             <w:tcMar>
-              <w:left w:w="53" w:type="dxa"/>
+              <w:left w:w="50" w:type="dxa"/>
             </w:tcMar>
           </w:tcPr>
           <w:p>
@@ -1574,7 +1554,7 @@
         </w:tc>
         <w:tc>
           <w:tcPr>
-            <w:tcW w:w="9435" w:type="dxa"/>
+            <w:tcW w:w="9434" w:type="dxa"/>
             <w:tcBorders>
               <w:top w:val="single" w:sz="2" w:space="0" w:color="000001"/>
               <w:left w:val="single" w:sz="2" w:space="0" w:color="000001"/>
@@ -1585,7 +1565,7 @@
             </w:tcBorders>
             <w:shd w:fill="auto" w:val="clear"/>
             <w:tcMar>
-              <w:left w:w="53" w:type="dxa"/>
+              <w:left w:w="50" w:type="dxa"/>
             </w:tcMar>
           </w:tcPr>
           <w:p>
@@ -1614,22 +1594,22 @@
             </w:tcBorders>
             <w:shd w:fill="auto" w:val="clear"/>
             <w:tcMar>
-              <w:left w:w="53" w:type="dxa"/>
-            </w:tcMar>
-          </w:tcPr>
-          <w:p>
-            <w:pPr>
-              <w:pStyle w:val="TableContents"/>
-              <w:rPr/>
-            </w:pPr>
-            <w:r>
-              <w:rPr/>
-            </w:r>
-          </w:p>
-        </w:tc>
-        <w:tc>
-          <w:tcPr>
-            <w:tcW w:w="9435" w:type="dxa"/>
+              <w:left w:w="50" w:type="dxa"/>
+            </w:tcMar>
+          </w:tcPr>
+          <w:p>
+            <w:pPr>
+              <w:pStyle w:val="TableContents"/>
+              <w:rPr/>
+            </w:pPr>
+            <w:r>
+              <w:rPr/>
+            </w:r>
+          </w:p>
+        </w:tc>
+        <w:tc>
+          <w:tcPr>
+            <w:tcW w:w="9434" w:type="dxa"/>
             <w:tcBorders>
               <w:top w:val="single" w:sz="2" w:space="0" w:color="000001"/>
               <w:left w:val="single" w:sz="2" w:space="0" w:color="000001"/>
@@ -1640,7 +1620,7 @@
             </w:tcBorders>
             <w:shd w:fill="auto" w:val="clear"/>
             <w:tcMar>
-              <w:left w:w="53" w:type="dxa"/>
+              <w:left w:w="50" w:type="dxa"/>
             </w:tcMar>
           </w:tcPr>
           <w:p>
@@ -1693,7 +1673,7 @@
       <w:tblPr>
         <w:tblW w:w="9975" w:type="dxa"/>
         <w:jc w:val="left"/>
-        <w:tblInd w:w="55" w:type="dxa"/>
+        <w:tblInd w:w="53" w:type="dxa"/>
         <w:tblBorders>
           <w:top w:val="single" w:sz="2" w:space="0" w:color="000001"/>
           <w:left w:val="single" w:sz="2" w:space="0" w:color="000001"/>
@@ -1702,14 +1682,14 @@
         </w:tblBorders>
         <w:tblCellMar>
           <w:top w:w="55" w:type="dxa"/>
-          <w:left w:w="53" w:type="dxa"/>
+          <w:left w:w="50" w:type="dxa"/>
           <w:bottom w:w="55" w:type="dxa"/>
           <w:right w:w="55" w:type="dxa"/>
         </w:tblCellMar>
       </w:tblPr>
       <w:tblGrid>
         <w:gridCol w:w="540"/>
-        <w:gridCol w:w="9435"/>
+        <w:gridCol w:w="9434"/>
       </w:tblGrid>
       <w:tr>
         <w:trPr/>
@@ -1725,7 +1705,7 @@
             </w:tcBorders>
             <w:shd w:fill="auto" w:val="clear"/>
             <w:tcMar>
-              <w:left w:w="53" w:type="dxa"/>
+              <w:left w:w="50" w:type="dxa"/>
             </w:tcMar>
           </w:tcPr>
           <w:p>
@@ -1747,7 +1727,7 @@
         </w:tc>
         <w:tc>
           <w:tcPr>
-            <w:tcW w:w="9435" w:type="dxa"/>
+            <w:tcW w:w="9434" w:type="dxa"/>
             <w:tcBorders>
               <w:top w:val="single" w:sz="2" w:space="0" w:color="000001"/>
               <w:left w:val="single" w:sz="2" w:space="0" w:color="000001"/>
@@ -1758,7 +1738,7 @@
             </w:tcBorders>
             <w:shd w:fill="auto" w:val="clear"/>
             <w:tcMar>
-              <w:left w:w="53" w:type="dxa"/>
+              <w:left w:w="50" w:type="dxa"/>
             </w:tcMar>
           </w:tcPr>
           <w:p>
@@ -1794,22 +1774,22 @@
             </w:tcBorders>
             <w:shd w:fill="auto" w:val="clear"/>
             <w:tcMar>
-              <w:left w:w="53" w:type="dxa"/>
-            </w:tcMar>
-          </w:tcPr>
-          <w:p>
-            <w:pPr>
-              <w:pStyle w:val="TableContents"/>
-              <w:rPr/>
-            </w:pPr>
-            <w:r>
-              <w:rPr/>
-            </w:r>
-          </w:p>
-        </w:tc>
-        <w:tc>
-          <w:tcPr>
-            <w:tcW w:w="9435" w:type="dxa"/>
+              <w:left w:w="50" w:type="dxa"/>
+            </w:tcMar>
+          </w:tcPr>
+          <w:p>
+            <w:pPr>
+              <w:pStyle w:val="TableContents"/>
+              <w:rPr/>
+            </w:pPr>
+            <w:r>
+              <w:rPr/>
+            </w:r>
+          </w:p>
+        </w:tc>
+        <w:tc>
+          <w:tcPr>
+            <w:tcW w:w="9434" w:type="dxa"/>
             <w:tcBorders>
               <w:top w:val="single" w:sz="2" w:space="0" w:color="000001"/>
               <w:left w:val="single" w:sz="2" w:space="0" w:color="000001"/>
@@ -1820,7 +1800,7 @@
             </w:tcBorders>
             <w:shd w:fill="auto" w:val="clear"/>
             <w:tcMar>
-              <w:left w:w="53" w:type="dxa"/>
+              <w:left w:w="50" w:type="dxa"/>
             </w:tcMar>
           </w:tcPr>
           <w:p>
@@ -1867,7 +1847,7 @@
       <w:tblPr>
         <w:tblW w:w="9975" w:type="dxa"/>
         <w:jc w:val="left"/>
-        <w:tblInd w:w="55" w:type="dxa"/>
+        <w:tblInd w:w="53" w:type="dxa"/>
         <w:tblBorders>
           <w:top w:val="single" w:sz="2" w:space="0" w:color="000001"/>
           <w:left w:val="single" w:sz="2" w:space="0" w:color="000001"/>
@@ -1876,14 +1856,14 @@
         </w:tblBorders>
         <w:tblCellMar>
           <w:top w:w="55" w:type="dxa"/>
-          <w:left w:w="53" w:type="dxa"/>
+          <w:left w:w="50" w:type="dxa"/>
           <w:bottom w:w="55" w:type="dxa"/>
           <w:right w:w="55" w:type="dxa"/>
         </w:tblCellMar>
       </w:tblPr>
       <w:tblGrid>
         <w:gridCol w:w="540"/>
-        <w:gridCol w:w="9435"/>
+        <w:gridCol w:w="9434"/>
       </w:tblGrid>
       <w:tr>
         <w:trPr/>
@@ -1899,7 +1879,7 @@
             </w:tcBorders>
             <w:shd w:fill="auto" w:val="clear"/>
             <w:tcMar>
-              <w:left w:w="53" w:type="dxa"/>
+              <w:left w:w="50" w:type="dxa"/>
             </w:tcMar>
           </w:tcPr>
           <w:p>
@@ -1915,22 +1895,13 @@
                 <w:sz w:val="32"/>
                 <w:szCs w:val="32"/>
               </w:rPr>
-              <w:t>1</w:t>
-            </w:r>
-            <w:r>
-              <w:rPr>
-                <w:b/>
-                <w:bCs/>
-                <w:sz w:val="32"/>
-                <w:szCs w:val="32"/>
-              </w:rPr>
-              <w:t>1</w:t>
-            </w:r>
-          </w:p>
-        </w:tc>
-        <w:tc>
-          <w:tcPr>
-            <w:tcW w:w="9435" w:type="dxa"/>
+              <w:t>11</w:t>
+            </w:r>
+          </w:p>
+        </w:tc>
+        <w:tc>
+          <w:tcPr>
+            <w:tcW w:w="9434" w:type="dxa"/>
             <w:tcBorders>
               <w:top w:val="single" w:sz="2" w:space="0" w:color="000001"/>
               <w:left w:val="single" w:sz="2" w:space="0" w:color="000001"/>
@@ -1941,7 +1912,7 @@
             </w:tcBorders>
             <w:shd w:fill="auto" w:val="clear"/>
             <w:tcMar>
-              <w:left w:w="53" w:type="dxa"/>
+              <w:left w:w="50" w:type="dxa"/>
             </w:tcMar>
           </w:tcPr>
           <w:p>
@@ -1977,22 +1948,22 @@
             </w:tcBorders>
             <w:shd w:fill="auto" w:val="clear"/>
             <w:tcMar>
-              <w:left w:w="53" w:type="dxa"/>
-            </w:tcMar>
-          </w:tcPr>
-          <w:p>
-            <w:pPr>
-              <w:pStyle w:val="TableContents"/>
-              <w:rPr/>
-            </w:pPr>
-            <w:r>
-              <w:rPr/>
-            </w:r>
-          </w:p>
-        </w:tc>
-        <w:tc>
-          <w:tcPr>
-            <w:tcW w:w="9435" w:type="dxa"/>
+              <w:left w:w="50" w:type="dxa"/>
+            </w:tcMar>
+          </w:tcPr>
+          <w:p>
+            <w:pPr>
+              <w:pStyle w:val="TableContents"/>
+              <w:rPr/>
+            </w:pPr>
+            <w:r>
+              <w:rPr/>
+            </w:r>
+          </w:p>
+        </w:tc>
+        <w:tc>
+          <w:tcPr>
+            <w:tcW w:w="9434" w:type="dxa"/>
             <w:tcBorders>
               <w:top w:val="single" w:sz="2" w:space="0" w:color="000001"/>
               <w:left w:val="single" w:sz="2" w:space="0" w:color="000001"/>
@@ -2003,7 +1974,7 @@
             </w:tcBorders>
             <w:shd w:fill="auto" w:val="clear"/>
             <w:tcMar>
-              <w:left w:w="53" w:type="dxa"/>
+              <w:left w:w="50" w:type="dxa"/>
             </w:tcMar>
           </w:tcPr>
           <w:p>
@@ -2035,6 +2006,7 @@
       <w:pgNumType w:fmt="decimal"/>
       <w:formProt w:val="false"/>
       <w:textDirection w:val="lrTb"/>
+      <w:docGrid w:type="default" w:linePitch="240" w:charSpace="4294961151"/>
     </w:sectPr>
   </w:body>
 </w:document>
@@ -2046,15 +2018,12 @@
     <w:rPrDefault>
       <w:rPr>
         <w:rFonts w:ascii="Liberation Serif" w:hAnsi="Liberation Serif" w:eastAsia="WenQuanYi Zen Hei" w:cs="Lohit Devanagari"/>
-        <w:sz w:val="24"/>
         <w:szCs w:val="24"/>
         <w:lang w:val="en-US" w:eastAsia="zh-CN" w:bidi="hi-IN"/>
       </w:rPr>
     </w:rPrDefault>
     <w:pPrDefault>
-      <w:pPr>
-        <w:widowControl/>
-      </w:pPr>
+      <w:pPr/>
     </w:pPrDefault>
   </w:docDefaults>
   <w:style w:type="paragraph" w:styleId="Normal">
@@ -2062,10 +2031,12 @@
     <w:qFormat/>
     <w:pPr>
       <w:widowControl/>
+      <w:bidi w:val="0"/>
+      <w:jc w:val="left"/>
     </w:pPr>
     <w:rPr>
       <w:rFonts w:ascii="Liberation Serif" w:hAnsi="Liberation Serif" w:eastAsia="WenQuanYi Zen Hei" w:cs="Lohit Devanagari"/>
-      <w:color w:val="auto"/>
+      <w:color w:val="00000A"/>
       <w:sz w:val="24"/>
       <w:szCs w:val="24"/>
       <w:lang w:val="en-US" w:eastAsia="zh-CN" w:bidi="hi-IN"/>

</xml_diff>